<commit_message>
Finalização do Termo de Homologação PixelCalc
</commit_message>
<xml_diff>
--- a/Vitor/Termo de Homologação PixelCalc.docx
+++ b/Vitor/Termo de Homologação PixelCalc.docx
@@ -126,8 +126,20 @@
           <w:szCs w:val="24"/>
           <w:lang w:eastAsia="zh-CN" w:bidi="hi-IN"/>
         </w:rPr>
-        <w:t xml:space="preserve"> PixelCalc</w:t>
-      </w:r>
+        <w:t xml:space="preserve"> </w:t>
+      </w:r>
+      <w:proofErr w:type="spellStart"/>
+      <w:r>
+        <w:rPr>
+          <w:rFonts w:ascii="Calibri" w:eastAsia="SimSun" w:hAnsi="Calibri" w:cs="Arial"/>
+          <w:color w:val="00000A"/>
+          <w:sz w:val="24"/>
+          <w:szCs w:val="24"/>
+          <w:lang w:eastAsia="zh-CN" w:bidi="hi-IN"/>
+        </w:rPr>
+        <w:t>PixelCalc</w:t>
+      </w:r>
+      <w:proofErr w:type="spellEnd"/>
     </w:p>
     <w:p>
       <w:pPr>
@@ -222,7 +234,29 @@
           <w:szCs w:val="24"/>
           <w:lang w:eastAsia="zh-CN" w:bidi="hi-IN"/>
         </w:rPr>
-        <w:t>a possui uma interface gráfica com a temática “Pixel Art”. A calculadora possui algumas pequenas variações em sua única tela, sendo que quando deseja-se trabalhar com número hexadecimais aparecem botões de A até F e quando acessa-se as funções de soma e adição de cores pelo botão “Color” a tela também se expande e mostra o local para realizar tais operações.</w:t>
+        <w:t xml:space="preserve">a possui uma interface gráfica com a temática “Pixel </w:t>
+      </w:r>
+      <w:proofErr w:type="spellStart"/>
+      <w:r>
+        <w:rPr>
+          <w:rFonts w:ascii="Calibri" w:eastAsia="SimSun" w:hAnsi="Calibri" w:cs="Arial"/>
+          <w:color w:val="00000A"/>
+          <w:sz w:val="24"/>
+          <w:szCs w:val="24"/>
+          <w:lang w:eastAsia="zh-CN" w:bidi="hi-IN"/>
+        </w:rPr>
+        <w:t>Art</w:t>
+      </w:r>
+      <w:proofErr w:type="spellEnd"/>
+      <w:r>
+        <w:rPr>
+          <w:rFonts w:ascii="Calibri" w:eastAsia="SimSun" w:hAnsi="Calibri" w:cs="Arial"/>
+          <w:color w:val="00000A"/>
+          <w:sz w:val="24"/>
+          <w:szCs w:val="24"/>
+          <w:lang w:eastAsia="zh-CN" w:bidi="hi-IN"/>
+        </w:rPr>
+        <w:t>”. A calculadora possui algumas pequenas variações em sua única tela, sendo que quando deseja-se trabalhar com número hexadecimais aparecem botões de A até F e quando acessa-se as funções de soma e adição de cores pelo botão “Color” a tela também se expande e mostra o local para realizar tais operações.</w:t>
       </w:r>
     </w:p>
     <w:p>
@@ -288,94 +322,6 @@
           <w:lang w:eastAsia="zh-CN" w:bidi="hi-IN"/>
         </w:rPr>
       </w:pPr>
-      <w:r>
-        <w:rPr>
-          <w:rFonts w:ascii="Calibri" w:eastAsia="SimSun" w:hAnsi="Calibri" w:cs="Arial"/>
-          <w:color w:val="00000A"/>
-          <w:sz w:val="24"/>
-          <w:szCs w:val="24"/>
-          <w:lang w:eastAsia="zh-CN" w:bidi="hi-IN"/>
-        </w:rPr>
-        <w:t>Estouro de variável ocorria quando calculava valores muito grandes ou muito pequenos. Adicionado tratamento de exceção para lidar com este problema. Quando há o estouro o programa mostra um Erro na tela.</w:t>
-      </w:r>
-    </w:p>
-    <w:p>
-      <w:pPr>
-        <w:widowControl w:val="0"/>
-        <w:spacing w:after="0" w:line="240" w:lineRule="auto"/>
-        <w:rPr>
-          <w:rFonts w:ascii="Calibri" w:eastAsia="SimSun" w:hAnsi="Calibri" w:cs="Arial"/>
-          <w:color w:val="00000A"/>
-          <w:sz w:val="24"/>
-          <w:szCs w:val="24"/>
-          <w:lang w:eastAsia="zh-CN" w:bidi="hi-IN"/>
-        </w:rPr>
-      </w:pPr>
-    </w:p>
-    <w:p>
-      <w:pPr>
-        <w:widowControl w:val="0"/>
-        <w:spacing w:after="0" w:line="240" w:lineRule="auto"/>
-        <w:rPr>
-          <w:rFonts w:ascii="Calibri" w:eastAsia="SimSun" w:hAnsi="Calibri" w:cs="Arial"/>
-          <w:color w:val="00000A"/>
-          <w:sz w:val="24"/>
-          <w:szCs w:val="24"/>
-          <w:lang w:eastAsia="zh-CN" w:bidi="hi-IN"/>
-        </w:rPr>
-      </w:pPr>
-    </w:p>
-    <w:p>
-      <w:pPr>
-        <w:widowControl w:val="0"/>
-        <w:spacing w:after="0" w:line="240" w:lineRule="auto"/>
-        <w:rPr>
-          <w:rFonts w:ascii="Calibri" w:eastAsia="SimSun" w:hAnsi="Calibri" w:cs="Arial"/>
-          <w:color w:val="00000A"/>
-          <w:sz w:val="24"/>
-          <w:szCs w:val="24"/>
-          <w:lang w:eastAsia="zh-CN" w:bidi="hi-IN"/>
-        </w:rPr>
-      </w:pPr>
-    </w:p>
-    <w:p>
-      <w:pPr>
-        <w:widowControl w:val="0"/>
-        <w:spacing w:after="0" w:line="240" w:lineRule="auto"/>
-        <w:rPr>
-          <w:rFonts w:ascii="Calibri" w:eastAsia="SimSun" w:hAnsi="Calibri" w:cs="Arial"/>
-          <w:color w:val="00000A"/>
-          <w:sz w:val="24"/>
-          <w:szCs w:val="24"/>
-          <w:lang w:eastAsia="zh-CN" w:bidi="hi-IN"/>
-        </w:rPr>
-      </w:pPr>
-    </w:p>
-    <w:p>
-      <w:pPr>
-        <w:widowControl w:val="0"/>
-        <w:spacing w:after="0" w:line="240" w:lineRule="auto"/>
-        <w:rPr>
-          <w:rFonts w:ascii="Calibri" w:eastAsia="SimSun" w:hAnsi="Calibri" w:cs="Arial"/>
-          <w:color w:val="00000A"/>
-          <w:sz w:val="24"/>
-          <w:szCs w:val="24"/>
-          <w:lang w:eastAsia="zh-CN" w:bidi="hi-IN"/>
-        </w:rPr>
-      </w:pPr>
-    </w:p>
-    <w:p>
-      <w:pPr>
-        <w:widowControl w:val="0"/>
-        <w:spacing w:after="0" w:line="240" w:lineRule="auto"/>
-        <w:rPr>
-          <w:rFonts w:ascii="Calibri" w:eastAsia="SimSun" w:hAnsi="Calibri" w:cs="Arial"/>
-          <w:color w:val="00000A"/>
-          <w:sz w:val="24"/>
-          <w:szCs w:val="24"/>
-          <w:lang w:eastAsia="zh-CN" w:bidi="hi-IN"/>
-        </w:rPr>
-      </w:pPr>
     </w:p>
     <w:p>
       <w:pPr>
@@ -573,6 +519,110 @@
       </w:pPr>
       <w:bookmarkStart w:id="0" w:name="_GoBack"/>
       <w:bookmarkEnd w:id="0"/>
+    </w:p>
+    <w:p>
+      <w:pPr>
+        <w:widowControl w:val="0"/>
+        <w:spacing w:after="0" w:line="240" w:lineRule="auto"/>
+        <w:rPr>
+          <w:rFonts w:ascii="Calibri" w:eastAsia="SimSun" w:hAnsi="Calibri" w:cs="Arial"/>
+          <w:color w:val="00000A"/>
+          <w:sz w:val="24"/>
+          <w:szCs w:val="24"/>
+          <w:lang w:eastAsia="zh-CN" w:bidi="hi-IN"/>
+        </w:rPr>
+      </w:pPr>
+    </w:p>
+    <w:p>
+      <w:pPr>
+        <w:widowControl w:val="0"/>
+        <w:spacing w:after="0" w:line="240" w:lineRule="auto"/>
+        <w:rPr>
+          <w:rFonts w:ascii="Calibri" w:eastAsia="SimSun" w:hAnsi="Calibri" w:cs="Arial"/>
+          <w:color w:val="00000A"/>
+          <w:sz w:val="24"/>
+          <w:szCs w:val="24"/>
+          <w:lang w:eastAsia="zh-CN" w:bidi="hi-IN"/>
+        </w:rPr>
+      </w:pPr>
+    </w:p>
+    <w:p>
+      <w:pPr>
+        <w:widowControl w:val="0"/>
+        <w:spacing w:after="0" w:line="240" w:lineRule="auto"/>
+        <w:rPr>
+          <w:rFonts w:ascii="Calibri" w:eastAsia="SimSun" w:hAnsi="Calibri" w:cs="Arial"/>
+          <w:color w:val="00000A"/>
+          <w:sz w:val="24"/>
+          <w:szCs w:val="24"/>
+          <w:lang w:eastAsia="zh-CN" w:bidi="hi-IN"/>
+        </w:rPr>
+      </w:pPr>
+    </w:p>
+    <w:p>
+      <w:pPr>
+        <w:widowControl w:val="0"/>
+        <w:spacing w:after="0" w:line="240" w:lineRule="auto"/>
+        <w:rPr>
+          <w:rFonts w:ascii="Calibri" w:eastAsia="SimSun" w:hAnsi="Calibri" w:cs="Arial"/>
+          <w:color w:val="00000A"/>
+          <w:sz w:val="24"/>
+          <w:szCs w:val="24"/>
+          <w:lang w:eastAsia="zh-CN" w:bidi="hi-IN"/>
+        </w:rPr>
+      </w:pPr>
+    </w:p>
+    <w:p>
+      <w:pPr>
+        <w:widowControl w:val="0"/>
+        <w:spacing w:after="0" w:line="240" w:lineRule="auto"/>
+        <w:rPr>
+          <w:rFonts w:ascii="Calibri" w:eastAsia="SimSun" w:hAnsi="Calibri" w:cs="Arial"/>
+          <w:color w:val="00000A"/>
+          <w:sz w:val="24"/>
+          <w:szCs w:val="24"/>
+          <w:lang w:eastAsia="zh-CN" w:bidi="hi-IN"/>
+        </w:rPr>
+      </w:pPr>
+    </w:p>
+    <w:p>
+      <w:pPr>
+        <w:widowControl w:val="0"/>
+        <w:spacing w:after="0" w:line="240" w:lineRule="auto"/>
+        <w:rPr>
+          <w:rFonts w:ascii="Calibri" w:eastAsia="SimSun" w:hAnsi="Calibri" w:cs="Arial"/>
+          <w:color w:val="00000A"/>
+          <w:sz w:val="24"/>
+          <w:szCs w:val="24"/>
+          <w:lang w:eastAsia="zh-CN" w:bidi="hi-IN"/>
+        </w:rPr>
+      </w:pPr>
+    </w:p>
+    <w:p>
+      <w:pPr>
+        <w:widowControl w:val="0"/>
+        <w:spacing w:after="0" w:line="240" w:lineRule="auto"/>
+        <w:rPr>
+          <w:rFonts w:ascii="Calibri" w:eastAsia="SimSun" w:hAnsi="Calibri" w:cs="Arial"/>
+          <w:color w:val="00000A"/>
+          <w:sz w:val="24"/>
+          <w:szCs w:val="24"/>
+          <w:lang w:eastAsia="zh-CN" w:bidi="hi-IN"/>
+        </w:rPr>
+      </w:pPr>
+    </w:p>
+    <w:p>
+      <w:pPr>
+        <w:widowControl w:val="0"/>
+        <w:spacing w:after="0" w:line="240" w:lineRule="auto"/>
+        <w:rPr>
+          <w:rFonts w:ascii="Calibri" w:eastAsia="SimSun" w:hAnsi="Calibri" w:cs="Arial"/>
+          <w:color w:val="00000A"/>
+          <w:sz w:val="24"/>
+          <w:szCs w:val="24"/>
+          <w:lang w:eastAsia="zh-CN" w:bidi="hi-IN"/>
+        </w:rPr>
+      </w:pPr>
     </w:p>
     <w:p>
       <w:pPr>

</xml_diff>